<commit_message>
FIgured out problem 2 and first half of 3
</commit_message>
<xml_diff>
--- a/homework/shell-gymnastics/processSurvey.docx
+++ b/homework/shell-gymnastics/processSurvey.docx
@@ -42,6 +42,69 @@
         <w:t xml:space="preserve">b. ps aux | grep ^root | awk '{ print $11 }' &gt; </w:t>
         <w:tab/>
         <w:t>~/Documents/gitRepos/cmsi387/homework/shell-gymnastics/answers.txt</w:t>
+      </w:r>
+    </w:p>
+    <w:p>
+      <w:pPr>
+        <w:pStyle w:val="style0"/>
+      </w:pPr>
+      <w:r>
+        <w:rPr/>
+        <w:t>2. a.</w:t>
+      </w:r>
+    </w:p>
+    <w:p>
+      <w:pPr>
+        <w:pStyle w:val="style0"/>
+      </w:pPr>
+      <w:r>
+        <w:rPr/>
+        <w:t xml:space="preserve">    </w:t>
+      </w:r>
+      <w:r>
+        <w:rPr/>
+        <w:t xml:space="preserve">b. ps aux | grep ^haley | awk '{ print $11 }' &gt; </w:t>
+        <w:tab/>
+        <w:t>~/Documents/gitRepos/cmsi387/homework/shell-gymnastics/answer2.txt</w:t>
+      </w:r>
+    </w:p>
+    <w:p>
+      <w:pPr>
+        <w:pStyle w:val="style0"/>
+      </w:pPr>
+      <w:r>
+        <w:rPr/>
+        <w:t>3. a. Real Memory: /usr/sbin/console-kit-daemon</w:t>
+      </w:r>
+    </w:p>
+    <w:p>
+      <w:pPr>
+        <w:pStyle w:val="style0"/>
+      </w:pPr>
+      <w:r>
+        <w:rPr/>
+        <w:t xml:space="preserve">    </w:t>
+      </w:r>
+      <w:r>
+        <w:rPr/>
+        <w:t>b. used “man ps” as well</w:t>
+      </w:r>
+    </w:p>
+    <w:p>
+      <w:pPr>
+        <w:pStyle w:val="style0"/>
+      </w:pPr>
+      <w:r>
+        <w:rPr/>
+        <w:tab/>
+        <w:t xml:space="preserve">ps aux | awk '{print $5"\t"$11}' | sort -n -r &gt; </w:t>
+        <w:tab/>
+        <w:tab/>
+        <w:tab/>
+        <w:tab/>
+        <w:tab/>
+        <w:tab/>
+        <w:t>~/Documents/gitRepos/cmsi387/homework/shell-gymnastics/answer3real.txt</w:t>
       </w:r>
     </w:p>
     <w:sectPr>

</xml_diff>

<commit_message>
Added websites. Still can't figure out virtual memory
</commit_message>
<xml_diff>
--- a/homework/shell-gymnastics/processSurvey.docx
+++ b/homework/shell-gymnastics/processSurvey.docx
@@ -26,20 +26,80 @@
       </w:pPr>
       <w:r>
         <w:rPr/>
-        <w:t>1. a.</w:t>
-      </w:r>
-    </w:p>
-    <w:p>
-      <w:pPr>
-        <w:pStyle w:val="style0"/>
-      </w:pPr>
-      <w:r>
-        <w:rPr/>
-        <w:t xml:space="preserve">    </w:t>
-      </w:r>
-      <w:r>
-        <w:rPr/>
-        <w:t xml:space="preserve">b. ps aux | grep ^root | awk '{ print $11 }' &gt; </w:t>
+        <w:t>1. a. See answers.txt</w:t>
+      </w:r>
+    </w:p>
+    <w:p>
+      <w:pPr>
+        <w:pStyle w:val="style0"/>
+      </w:pPr>
+      <w:r>
+        <w:rPr/>
+        <w:t xml:space="preserve">    </w:t>
+      </w:r>
+      <w:r>
+        <w:rPr/>
+        <w:t>b. Used google to figure out what ps aux does:</w:t>
+      </w:r>
+    </w:p>
+    <w:p>
+      <w:pPr>
+        <w:pStyle w:val="style0"/>
+      </w:pPr>
+      <w:r>
+        <w:rPr/>
+        <w:tab/>
+      </w:r>
+      <w:hyperlink r:id="rId2">
+        <w:r>
+          <w:rPr>
+            <w:rStyle w:val="style15"/>
+          </w:rPr>
+          <w:t>http://www.cyberciti.biz/faq/show-all-running-processes-in-linux/</w:t>
+        </w:r>
+      </w:hyperlink>
+    </w:p>
+    <w:p>
+      <w:pPr>
+        <w:pStyle w:val="style0"/>
+      </w:pPr>
+      <w:r>
+        <w:rPr/>
+        <w:t xml:space="preserve">    </w:t>
+      </w:r>
+      <w:r>
+        <w:rPr/>
+        <w:t>Used google to figure out how to use awk:</w:t>
+      </w:r>
+    </w:p>
+    <w:p>
+      <w:pPr>
+        <w:pStyle w:val="style0"/>
+      </w:pPr>
+      <w:r>
+        <w:rPr/>
+        <w:tab/>
+      </w:r>
+      <w:hyperlink r:id="rId3">
+        <w:r>
+          <w:rPr>
+            <w:rStyle w:val="style15"/>
+          </w:rPr>
+          <w:t>http://www.unix.com/shell-programming-scripting/40704-print-column-using-awk.html</w:t>
+        </w:r>
+      </w:hyperlink>
+    </w:p>
+    <w:p>
+      <w:pPr>
+        <w:pStyle w:val="style0"/>
+      </w:pPr>
+      <w:r>
+        <w:rPr/>
+        <w:t xml:space="preserve">    </w:t>
+      </w:r>
+      <w:r>
+        <w:rPr/>
+        <w:t xml:space="preserve">ps aux | grep ^root | awk '{ print $11 }' &gt; </w:t>
         <w:tab/>
         <w:t>~/Documents/gitRepos/cmsi387/homework/shell-gymnastics/answers.txt</w:t>
       </w:r>
@@ -50,7 +110,20 @@
       </w:pPr>
       <w:r>
         <w:rPr/>
-        <w:t>2. a.</w:t>
+        <w:t xml:space="preserve">    </w:t>
+      </w:r>
+      <w:r>
+        <w:rPr/>
+        <w:t>c. See answers.txt</w:t>
+      </w:r>
+    </w:p>
+    <w:p>
+      <w:pPr>
+        <w:pStyle w:val="style0"/>
+      </w:pPr>
+      <w:r>
+        <w:rPr/>
+        <w:t>2. a. See answer2.txt</w:t>
       </w:r>
     </w:p>
     <w:p>
@@ -74,6 +147,19 @@
       </w:pPr>
       <w:r>
         <w:rPr/>
+        <w:t xml:space="preserve">    </w:t>
+      </w:r>
+      <w:r>
+        <w:rPr/>
+        <w:t>c. See answer2.text</w:t>
+      </w:r>
+    </w:p>
+    <w:p>
+      <w:pPr>
+        <w:pStyle w:val="style0"/>
+      </w:pPr>
+      <w:r>
+        <w:rPr/>
         <w:t>3. a. Real Memory: /usr/sbin/console-kit-daemon</w:t>
       </w:r>
     </w:p>
@@ -83,20 +169,57 @@
       </w:pPr>
       <w:r>
         <w:rPr/>
-        <w:t xml:space="preserve">    </w:t>
-      </w:r>
-      <w:r>
-        <w:rPr/>
-        <w:t>b. used “man ps” as well</w:t>
-      </w:r>
-    </w:p>
-    <w:p>
-      <w:pPr>
-        <w:pStyle w:val="style0"/>
-      </w:pPr>
-      <w:r>
-        <w:rPr/>
-        <w:tab/>
+        <w:t xml:space="preserve">        </w:t>
+      </w:r>
+      <w:r>
+        <w:rPr/>
+        <w:t xml:space="preserve">Virtual Memory: </w:t>
+      </w:r>
+    </w:p>
+    <w:p>
+      <w:pPr>
+        <w:pStyle w:val="style0"/>
+      </w:pPr>
+      <w:r>
+        <w:rPr/>
+        <w:t xml:space="preserve">    </w:t>
+      </w:r>
+      <w:r>
+        <w:rPr/>
+        <w:t>b. used “man ps” to figure out what exactly “ps” does (discovered the command on google</w:t>
+      </w:r>
+    </w:p>
+    <w:p>
+      <w:pPr>
+        <w:pStyle w:val="style0"/>
+      </w:pPr>
+      <w:r>
+        <w:rPr/>
+        <w:tab/>
+      </w:r>
+      <w:hyperlink r:id="rId4">
+        <w:r>
+          <w:rPr>
+            <w:rStyle w:val="style15"/>
+          </w:rPr>
+          <w:t>http://abdussamad.com/archives/488-Memory-usage-of-a-process-under-Linux.html</w:t>
+        </w:r>
+      </w:hyperlink>
+      <w:r>
+        <w:rPr/>
+        <w:t xml:space="preserve"> )</w:t>
+      </w:r>
+    </w:p>
+    <w:p>
+      <w:pPr>
+        <w:pStyle w:val="style0"/>
+      </w:pPr>
+      <w:r>
+        <w:rPr/>
+        <w:t xml:space="preserve">    </w:t>
+      </w:r>
+      <w:r>
+        <w:rPr/>
         <w:t xml:space="preserve">ps aux | awk '{print $5"\t"$11}' | sort -n -r &gt; </w:t>
         <w:tab/>
         <w:tab/>
@@ -105,6 +228,49 @@
         <w:tab/>
         <w:tab/>
         <w:t>~/Documents/gitRepos/cmsi387/homework/shell-gymnastics/answer3real.txt</w:t>
+      </w:r>
+    </w:p>
+    <w:p>
+      <w:pPr>
+        <w:pStyle w:val="style0"/>
+      </w:pPr>
+      <w:r>
+        <w:rPr/>
+        <w:t xml:space="preserve">    </w:t>
+      </w:r>
+      <w:r>
+        <w:rPr/>
+        <w:t>found “top” on google:</w:t>
+      </w:r>
+    </w:p>
+    <w:p>
+      <w:pPr>
+        <w:pStyle w:val="style0"/>
+      </w:pPr>
+      <w:r>
+        <w:rPr/>
+        <w:tab/>
+      </w:r>
+      <w:hyperlink r:id="rId5">
+        <w:r>
+          <w:rPr>
+            <w:rStyle w:val="style15"/>
+          </w:rPr>
+          <w:t>http://linuxpoison.blogspot.com.ar/2008/01/linux-commands-to-monitor-memory-usage.html</w:t>
+        </w:r>
+      </w:hyperlink>
+    </w:p>
+    <w:p>
+      <w:pPr>
+        <w:pStyle w:val="style0"/>
+      </w:pPr>
+      <w:r>
+        <w:rPr/>
+        <w:t xml:space="preserve">    </w:t>
+      </w:r>
+      <w:r>
+        <w:rPr/>
+        <w:t xml:space="preserve">c. See answer3real.txt and </w:t>
       </w:r>
     </w:p>
     <w:sectPr>
@@ -137,10 +303,19 @@
       <w:lang w:bidi="hi-IN" w:eastAsia="zh-CN" w:val="en-US"/>
     </w:rPr>
   </w:style>
-  <w:style w:styleId="style15" w:type="paragraph">
+  <w:style w:styleId="style15" w:type="character">
+    <w:name w:val="Internet Link"/>
+    <w:next w:val="style15"/>
+    <w:rPr>
+      <w:color w:val="000080"/>
+      <w:u w:val="single"/>
+      <w:lang w:bidi="en-US" w:eastAsia="en-US" w:val="en-US"/>
+    </w:rPr>
+  </w:style>
+  <w:style w:styleId="style16" w:type="paragraph">
     <w:name w:val="Heading"/>
     <w:basedOn w:val="style0"/>
-    <w:next w:val="style16"/>
+    <w:next w:val="style17"/>
     <w:pPr>
       <w:keepNext/>
       <w:spacing w:after="120" w:before="240"/>
@@ -152,29 +327,29 @@
       <w:szCs w:val="28"/>
     </w:rPr>
   </w:style>
-  <w:style w:styleId="style16" w:type="paragraph">
+  <w:style w:styleId="style17" w:type="paragraph">
     <w:name w:val="Text body"/>
     <w:basedOn w:val="style0"/>
-    <w:next w:val="style16"/>
+    <w:next w:val="style17"/>
     <w:pPr>
       <w:spacing w:after="120" w:before="0"/>
       <w:contextualSpacing w:val="false"/>
     </w:pPr>
     <w:rPr/>
   </w:style>
-  <w:style w:styleId="style17" w:type="paragraph">
+  <w:style w:styleId="style18" w:type="paragraph">
     <w:name w:val="List"/>
-    <w:basedOn w:val="style16"/>
-    <w:next w:val="style17"/>
+    <w:basedOn w:val="style17"/>
+    <w:next w:val="style18"/>
     <w:pPr/>
     <w:rPr>
       <w:rFonts w:cs="Lohit Hindi"/>
     </w:rPr>
   </w:style>
-  <w:style w:styleId="style18" w:type="paragraph">
+  <w:style w:styleId="style19" w:type="paragraph">
     <w:name w:val="Caption"/>
     <w:basedOn w:val="style0"/>
-    <w:next w:val="style18"/>
+    <w:next w:val="style19"/>
     <w:pPr>
       <w:suppressLineNumbers/>
       <w:spacing w:after="120" w:before="120"/>
@@ -188,10 +363,10 @@
       <w:szCs w:val="24"/>
     </w:rPr>
   </w:style>
-  <w:style w:styleId="style19" w:type="paragraph">
+  <w:style w:styleId="style20" w:type="paragraph">
     <w:name w:val="Index"/>
     <w:basedOn w:val="style0"/>
-    <w:next w:val="style19"/>
+    <w:next w:val="style20"/>
     <w:pPr>
       <w:suppressLineNumbers/>
     </w:pPr>

</xml_diff>